<commit_message>
init on mooney and memory
</commit_message>
<xml_diff>
--- a/2014.change-detection/specs/Hau, Nguyen, Norgaard,      Qiu.wk05.Exp Design & Specs.docx
+++ b/2014.change-detection/specs/Hau, Nguyen, Norgaard,      Qiu.wk05.Exp Design & Specs.docx
@@ -17,8 +17,18 @@
           <w:color w:val="000000"/>
           <w:szCs w:val="24"/>
         </w:rPr>
-        <w:t>Stephanie Hau</w:t>
-      </w:r>
+        <w:t xml:space="preserve">Stephanie </w:t>
+      </w:r>
+      <w:proofErr w:type="spellStart"/>
+      <w:r>
+        <w:rPr>
+          <w:rFonts w:ascii="Arial" w:eastAsia="Times New Roman" w:hAnsi="Arial" w:cs="Arial"/>
+          <w:color w:val="000000"/>
+          <w:szCs w:val="24"/>
+        </w:rPr>
+        <w:t>Hau</w:t>
+      </w:r>
+      <w:proofErr w:type="spellEnd"/>
     </w:p>
     <w:p>
       <w:pPr>
@@ -29,13 +39,23 @@
           <w:szCs w:val="24"/>
         </w:rPr>
       </w:pPr>
-      <w:r>
-        <w:rPr>
-          <w:rFonts w:ascii="Arial" w:eastAsia="Times New Roman" w:hAnsi="Arial" w:cs="Arial"/>
-          <w:color w:val="000000"/>
-          <w:szCs w:val="24"/>
-        </w:rPr>
-        <w:t>Vanna Nguyen</w:t>
+      <w:proofErr w:type="spellStart"/>
+      <w:r>
+        <w:rPr>
+          <w:rFonts w:ascii="Arial" w:eastAsia="Times New Roman" w:hAnsi="Arial" w:cs="Arial"/>
+          <w:color w:val="000000"/>
+          <w:szCs w:val="24"/>
+        </w:rPr>
+        <w:t>Vanna</w:t>
+      </w:r>
+      <w:proofErr w:type="spellEnd"/>
+      <w:r>
+        <w:rPr>
+          <w:rFonts w:ascii="Arial" w:eastAsia="Times New Roman" w:hAnsi="Arial" w:cs="Arial"/>
+          <w:color w:val="000000"/>
+          <w:szCs w:val="24"/>
+        </w:rPr>
+        <w:t xml:space="preserve"> Nguyen</w:t>
       </w:r>
     </w:p>
     <w:p>
@@ -53,8 +73,18 @@
           <w:color w:val="000000"/>
           <w:szCs w:val="24"/>
         </w:rPr>
-        <w:t>Jessica Norgaard</w:t>
-      </w:r>
+        <w:t xml:space="preserve">Jessica </w:t>
+      </w:r>
+      <w:proofErr w:type="spellStart"/>
+      <w:r>
+        <w:rPr>
+          <w:rFonts w:ascii="Arial" w:eastAsia="Times New Roman" w:hAnsi="Arial" w:cs="Arial"/>
+          <w:color w:val="000000"/>
+          <w:szCs w:val="24"/>
+        </w:rPr>
+        <w:t>Norgaard</w:t>
+      </w:r>
+      <w:proofErr w:type="spellEnd"/>
     </w:p>
     <w:p>
       <w:pPr>
@@ -71,8 +101,18 @@
           <w:color w:val="000000"/>
           <w:szCs w:val="24"/>
         </w:rPr>
-        <w:t>Michael Qiu</w:t>
-      </w:r>
+        <w:t xml:space="preserve">Michael </w:t>
+      </w:r>
+      <w:proofErr w:type="spellStart"/>
+      <w:r>
+        <w:rPr>
+          <w:rFonts w:ascii="Arial" w:eastAsia="Times New Roman" w:hAnsi="Arial" w:cs="Arial"/>
+          <w:color w:val="000000"/>
+          <w:szCs w:val="24"/>
+        </w:rPr>
+        <w:t>Qiu</w:t>
+      </w:r>
+      <w:proofErr w:type="spellEnd"/>
     </w:p>
     <w:p>
       <w:pPr>
@@ -136,6 +176,16 @@
           <w:szCs w:val="24"/>
         </w:rPr>
       </w:pPr>
+      <w:ins w:id="0" w:author="Ed Vul" w:date="2015-02-01T22:32:00Z">
+        <w:r>
+          <w:rPr>
+            <w:rFonts w:ascii="Arial" w:eastAsia="Times New Roman" w:hAnsi="Arial" w:cs="Arial"/>
+            <w:color w:val="000000"/>
+            <w:szCs w:val="24"/>
+          </w:rPr>
+          <w:t xml:space="preserve">X </w:t>
+        </w:r>
+      </w:ins>
       <w:r>
         <w:rPr>
           <w:rFonts w:ascii="Arial" w:eastAsia="Times New Roman" w:hAnsi="Arial" w:cs="Arial"/>
@@ -158,13 +208,47 @@
           <w:szCs w:val="24"/>
         </w:rPr>
       </w:pPr>
-      <w:r>
-        <w:rPr>
-          <w:rFonts w:ascii="Arial" w:eastAsia="Times New Roman" w:hAnsi="Arial" w:cs="Arial"/>
-          <w:color w:val="000000"/>
-          <w:szCs w:val="24"/>
-        </w:rPr>
-        <w:t>All font to be used is Arial (0, 0, 0), size 24 (or whatever is a reasonable font size at 1024x768), unless color is otherwise specified.</w:t>
+      <w:ins w:id="1" w:author="Ed Vul" w:date="2015-02-01T22:32:00Z">
+        <w:r>
+          <w:rPr>
+            <w:rFonts w:ascii="Arial" w:eastAsia="Times New Roman" w:hAnsi="Arial" w:cs="Arial"/>
+            <w:color w:val="000000"/>
+            <w:szCs w:val="24"/>
+          </w:rPr>
+          <w:t xml:space="preserve">X </w:t>
+        </w:r>
+      </w:ins>
+      <w:r>
+        <w:rPr>
+          <w:rFonts w:ascii="Arial" w:eastAsia="Times New Roman" w:hAnsi="Arial" w:cs="Arial"/>
+          <w:color w:val="000000"/>
+          <w:szCs w:val="24"/>
+        </w:rPr>
+        <w:t xml:space="preserve">All font to be used is </w:t>
+      </w:r>
+      <w:commentRangeStart w:id="2"/>
+      <w:r>
+        <w:rPr>
+          <w:rFonts w:ascii="Arial" w:eastAsia="Times New Roman" w:hAnsi="Arial" w:cs="Arial"/>
+          <w:color w:val="000000"/>
+          <w:szCs w:val="24"/>
+        </w:rPr>
+        <w:t xml:space="preserve">Arial </w:t>
+      </w:r>
+      <w:commentRangeEnd w:id="2"/>
+      <w:r>
+        <w:rPr>
+          <w:rStyle w:val="CommentReference"/>
+        </w:rPr>
+        <w:commentReference w:id="2"/>
+      </w:r>
+      <w:r>
+        <w:rPr>
+          <w:rFonts w:ascii="Arial" w:eastAsia="Times New Roman" w:hAnsi="Arial" w:cs="Arial"/>
+          <w:color w:val="000000"/>
+          <w:szCs w:val="24"/>
+        </w:rPr>
+        <w:t>(0, 0, 0), size 24 (or whatever is a reasonable font size at 1024x768), unless color is otherwise specified.</w:t>
       </w:r>
     </w:p>
     <w:p>
@@ -243,6 +327,7 @@
           <w:szCs w:val="24"/>
         </w:rPr>
       </w:pPr>
+      <w:proofErr w:type="gramStart"/>
       <w:r>
         <w:rPr>
           <w:rFonts w:ascii="Arial" w:eastAsia="Times New Roman" w:hAnsi="Arial" w:cs="Arial"/>
@@ -251,6 +336,7 @@
         </w:rPr>
         <w:t>x1,y1</w:t>
       </w:r>
+      <w:proofErr w:type="gramEnd"/>
     </w:p>
     <w:p>
       <w:pPr>
@@ -276,8 +362,17 @@
           <w:szCs w:val="24"/>
         </w:rPr>
         <w:tab/>
+      </w:r>
+      <w:proofErr w:type="gramStart"/>
+      <w:r>
+        <w:rPr>
+          <w:rFonts w:ascii="Arial" w:eastAsia="Times New Roman" w:hAnsi="Arial" w:cs="Arial"/>
+          <w:color w:val="000000"/>
+          <w:szCs w:val="24"/>
+        </w:rPr>
         <w:t>x2,y2</w:t>
       </w:r>
+      <w:proofErr w:type="gramEnd"/>
     </w:p>
     <w:p>
       <w:pPr>
@@ -303,7 +398,24 @@
           <w:szCs w:val="24"/>
         </w:rPr>
         <w:tab/>
-        <w:t>where (x1,y1) is the top left corner and (x2,y2) is the bottom right corner.</w:t>
+      </w:r>
+      <w:proofErr w:type="gramStart"/>
+      <w:r>
+        <w:rPr>
+          <w:rFonts w:ascii="Arial" w:eastAsia="Times New Roman" w:hAnsi="Arial" w:cs="Arial"/>
+          <w:color w:val="000000"/>
+          <w:szCs w:val="24"/>
+        </w:rPr>
+        <w:t>where</w:t>
+      </w:r>
+      <w:proofErr w:type="gramEnd"/>
+      <w:r>
+        <w:rPr>
+          <w:rFonts w:ascii="Arial" w:eastAsia="Times New Roman" w:hAnsi="Arial" w:cs="Arial"/>
+          <w:color w:val="000000"/>
+          <w:szCs w:val="24"/>
+        </w:rPr>
+        <w:t xml:space="preserve"> (x1,y1) is the top left corner and (x2,y2) is the bottom right corner.</w:t>
       </w:r>
     </w:p>
     <w:p>
@@ -349,7 +461,7 @@
         </w:rPr>
         <w:t>Record all data to C:\PSYC193\Group Project\</w:t>
       </w:r>
-      <w:del w:id="0" w:author="Ed Vul" w:date="2015-02-01T15:17:00Z">
+      <w:del w:id="3" w:author="Ed Vul" w:date="2015-02-01T15:17:00Z">
         <w:r>
           <w:rPr>
             <w:rFonts w:ascii="Arial" w:eastAsia="Times New Roman" w:hAnsi="Arial" w:cs="Arial"/>
@@ -359,7 +471,7 @@
           <w:delText>Results</w:delText>
         </w:r>
       </w:del>
-      <w:ins w:id="1" w:author="Ed Vul" w:date="2015-02-01T15:17:00Z">
+      <w:ins w:id="4" w:author="Ed Vul" w:date="2015-02-01T15:17:00Z">
         <w:r>
           <w:rPr>
             <w:rFonts w:ascii="Arial" w:eastAsia="Times New Roman" w:hAnsi="Arial" w:cs="Arial"/>
@@ -369,16 +481,34 @@
           <w:t>data</w:t>
         </w:r>
       </w:ins>
-      <w:bookmarkStart w:id="2" w:name="_GoBack"/>
-      <w:bookmarkEnd w:id="2"/>
-      <w:r>
-        <w:rPr>
-          <w:rFonts w:ascii="Arial" w:eastAsia="Times New Roman" w:hAnsi="Arial" w:cs="Arial"/>
-          <w:color w:val="000000"/>
-          <w:szCs w:val="24"/>
-        </w:rPr>
-        <w:t>\(subject ID).csv</w:t>
-      </w:r>
+      <w:r>
+        <w:rPr>
+          <w:rFonts w:ascii="Arial" w:eastAsia="Times New Roman" w:hAnsi="Arial" w:cs="Arial"/>
+          <w:color w:val="000000"/>
+          <w:szCs w:val="24"/>
+        </w:rPr>
+        <w:t>\(subject ID)</w:t>
+      </w:r>
+      <w:proofErr w:type="gramStart"/>
+      <w:r>
+        <w:rPr>
+          <w:rFonts w:ascii="Arial" w:eastAsia="Times New Roman" w:hAnsi="Arial" w:cs="Arial"/>
+          <w:color w:val="000000"/>
+          <w:szCs w:val="24"/>
+        </w:rPr>
+        <w:t>.</w:t>
+      </w:r>
+      <w:proofErr w:type="spellStart"/>
+      <w:r>
+        <w:rPr>
+          <w:rFonts w:ascii="Arial" w:eastAsia="Times New Roman" w:hAnsi="Arial" w:cs="Arial"/>
+          <w:color w:val="000000"/>
+          <w:szCs w:val="24"/>
+        </w:rPr>
+        <w:t>csv</w:t>
+      </w:r>
+      <w:proofErr w:type="spellEnd"/>
+      <w:proofErr w:type="gramEnd"/>
     </w:p>
     <w:p>
       <w:pPr>
@@ -559,7 +689,25 @@
           <w:color w:val="000000"/>
           <w:szCs w:val="24"/>
         </w:rPr>
-        <w:t>Print: “In this experiment you will be viewing sets of alternating images, and your task will be to identify the change in the scene. Possible risks include eyestrain and boredom. Your compensation will be the joy of helping students collect data for their research project. If you consent to these conditions, please press the spacebar to continue.”</w:t>
+        <w:t xml:space="preserve">Print: “In this experiment you will be viewing sets of alternating images, and your task will be to identify the change in the scene. Possible risks include eyestrain and boredom. Your compensation will be the </w:t>
+      </w:r>
+      <w:proofErr w:type="gramStart"/>
+      <w:r>
+        <w:rPr>
+          <w:rFonts w:ascii="Arial" w:eastAsia="Times New Roman" w:hAnsi="Arial" w:cs="Arial"/>
+          <w:color w:val="000000"/>
+          <w:szCs w:val="24"/>
+        </w:rPr>
+        <w:t>joy of helping students collect</w:t>
+      </w:r>
+      <w:proofErr w:type="gramEnd"/>
+      <w:r>
+        <w:rPr>
+          <w:rFonts w:ascii="Arial" w:eastAsia="Times New Roman" w:hAnsi="Arial" w:cs="Arial"/>
+          <w:color w:val="000000"/>
+          <w:szCs w:val="24"/>
+        </w:rPr>
+        <w:t xml:space="preserve"> data for their research project. If you consent to these conditions, please press the spacebar to continue.”</w:t>
       </w:r>
     </w:p>
     <w:p>
@@ -603,7 +751,43 @@
           <w:color w:val="000000"/>
           <w:szCs w:val="24"/>
         </w:rPr>
-        <w:t>Print: “Before the experiment begins, please answer the following survey questions about yourself. Press shift+enter simultaneously when you have answered all the questions.”</w:t>
+        <w:t xml:space="preserve">Print: “Before the experiment begins, please answer the following survey </w:t>
+      </w:r>
+      <w:proofErr w:type="gramStart"/>
+      <w:r>
+        <w:rPr>
+          <w:rFonts w:ascii="Arial" w:eastAsia="Times New Roman" w:hAnsi="Arial" w:cs="Arial"/>
+          <w:color w:val="000000"/>
+          <w:szCs w:val="24"/>
+        </w:rPr>
+        <w:t>questions</w:t>
+      </w:r>
+      <w:proofErr w:type="gramEnd"/>
+      <w:r>
+        <w:rPr>
+          <w:rFonts w:ascii="Arial" w:eastAsia="Times New Roman" w:hAnsi="Arial" w:cs="Arial"/>
+          <w:color w:val="000000"/>
+          <w:szCs w:val="24"/>
+        </w:rPr>
+        <w:t xml:space="preserve"> about yourself. Press </w:t>
+      </w:r>
+      <w:proofErr w:type="spellStart"/>
+      <w:r>
+        <w:rPr>
+          <w:rFonts w:ascii="Arial" w:eastAsia="Times New Roman" w:hAnsi="Arial" w:cs="Arial"/>
+          <w:color w:val="000000"/>
+          <w:szCs w:val="24"/>
+        </w:rPr>
+        <w:t>shift+enter</w:t>
+      </w:r>
+      <w:proofErr w:type="spellEnd"/>
+      <w:r>
+        <w:rPr>
+          <w:rFonts w:ascii="Arial" w:eastAsia="Times New Roman" w:hAnsi="Arial" w:cs="Arial"/>
+          <w:color w:val="000000"/>
+          <w:szCs w:val="24"/>
+        </w:rPr>
+        <w:t xml:space="preserve"> simultaneously when you have answered all the questions.”</w:t>
       </w:r>
     </w:p>
     <w:p>
@@ -619,6 +803,7 @@
           <w:szCs w:val="24"/>
         </w:rPr>
       </w:pPr>
+      <w:commentRangeStart w:id="5"/>
       <w:r>
         <w:rPr>
           <w:rFonts w:ascii="Arial" w:eastAsia="Times New Roman" w:hAnsi="Arial" w:cs="Arial"/>
@@ -626,6 +811,13 @@
           <w:szCs w:val="24"/>
         </w:rPr>
         <w:t>Fields to be filled in by the subject:</w:t>
+      </w:r>
+      <w:commentRangeEnd w:id="5"/>
+      <w:r>
+        <w:rPr>
+          <w:rStyle w:val="CommentReference"/>
+        </w:rPr>
+        <w:commentReference w:id="5"/>
       </w:r>
     </w:p>
     <w:p>
@@ -779,8 +971,28 @@
           <w:color w:val="000000"/>
           <w:szCs w:val="24"/>
         </w:rPr>
-        <w:t>Record to C:\PSYC193\Group Project\Results\(subject ID).csv</w:t>
-      </w:r>
+        <w:t>Record to C:\PSYC193\Group Project\Results\(subject ID)</w:t>
+      </w:r>
+      <w:proofErr w:type="gramStart"/>
+      <w:r>
+        <w:rPr>
+          <w:rFonts w:ascii="Arial" w:eastAsia="Times New Roman" w:hAnsi="Arial" w:cs="Arial"/>
+          <w:color w:val="000000"/>
+          <w:szCs w:val="24"/>
+        </w:rPr>
+        <w:t>.</w:t>
+      </w:r>
+      <w:proofErr w:type="spellStart"/>
+      <w:r>
+        <w:rPr>
+          <w:rFonts w:ascii="Arial" w:eastAsia="Times New Roman" w:hAnsi="Arial" w:cs="Arial"/>
+          <w:color w:val="000000"/>
+          <w:szCs w:val="24"/>
+        </w:rPr>
+        <w:t>csv</w:t>
+      </w:r>
+      <w:proofErr w:type="spellEnd"/>
+      <w:proofErr w:type="gramEnd"/>
     </w:p>
     <w:p>
       <w:pPr>
@@ -824,7 +1036,25 @@
           <w:color w:val="000000"/>
           <w:szCs w:val="24"/>
         </w:rPr>
-        <w:t>Wait for shift+enter press.</w:t>
+        <w:t xml:space="preserve">Wait for </w:t>
+      </w:r>
+      <w:proofErr w:type="spellStart"/>
+      <w:r>
+        <w:rPr>
+          <w:rFonts w:ascii="Arial" w:eastAsia="Times New Roman" w:hAnsi="Arial" w:cs="Arial"/>
+          <w:color w:val="000000"/>
+          <w:szCs w:val="24"/>
+        </w:rPr>
+        <w:t>shift+enter</w:t>
+      </w:r>
+      <w:proofErr w:type="spellEnd"/>
+      <w:r>
+        <w:rPr>
+          <w:rFonts w:ascii="Arial" w:eastAsia="Times New Roman" w:hAnsi="Arial" w:cs="Arial"/>
+          <w:color w:val="000000"/>
+          <w:szCs w:val="24"/>
+        </w:rPr>
+        <w:t xml:space="preserve"> press.</w:t>
       </w:r>
     </w:p>
     <w:p>
@@ -918,7 +1148,61 @@
           <w:color w:val="000000"/>
           <w:szCs w:val="24"/>
         </w:rPr>
-        <w:t>Flash ‘trial1A.jpg’ for (1000 ms), flash blank for (100 ms), flash ‘trial1B.jpg’ for (1000 ms).</w:t>
+        <w:t xml:space="preserve">Flash ‘trial1A.jpg’ for (1000 </w:t>
+      </w:r>
+      <w:proofErr w:type="spellStart"/>
+      <w:r>
+        <w:rPr>
+          <w:rFonts w:ascii="Arial" w:eastAsia="Times New Roman" w:hAnsi="Arial" w:cs="Arial"/>
+          <w:color w:val="000000"/>
+          <w:szCs w:val="24"/>
+        </w:rPr>
+        <w:t>ms</w:t>
+      </w:r>
+      <w:proofErr w:type="spellEnd"/>
+      <w:r>
+        <w:rPr>
+          <w:rFonts w:ascii="Arial" w:eastAsia="Times New Roman" w:hAnsi="Arial" w:cs="Arial"/>
+          <w:color w:val="000000"/>
+          <w:szCs w:val="24"/>
+        </w:rPr>
+        <w:t xml:space="preserve">), flash blank for (100 </w:t>
+      </w:r>
+      <w:proofErr w:type="spellStart"/>
+      <w:r>
+        <w:rPr>
+          <w:rFonts w:ascii="Arial" w:eastAsia="Times New Roman" w:hAnsi="Arial" w:cs="Arial"/>
+          <w:color w:val="000000"/>
+          <w:szCs w:val="24"/>
+        </w:rPr>
+        <w:t>ms</w:t>
+      </w:r>
+      <w:proofErr w:type="spellEnd"/>
+      <w:r>
+        <w:rPr>
+          <w:rFonts w:ascii="Arial" w:eastAsia="Times New Roman" w:hAnsi="Arial" w:cs="Arial"/>
+          <w:color w:val="000000"/>
+          <w:szCs w:val="24"/>
+        </w:rPr>
+        <w:t xml:space="preserve">), flash ‘trial1B.jpg’ for (1000 </w:t>
+      </w:r>
+      <w:proofErr w:type="spellStart"/>
+      <w:r>
+        <w:rPr>
+          <w:rFonts w:ascii="Arial" w:eastAsia="Times New Roman" w:hAnsi="Arial" w:cs="Arial"/>
+          <w:color w:val="000000"/>
+          <w:szCs w:val="24"/>
+        </w:rPr>
+        <w:t>ms</w:t>
+      </w:r>
+      <w:proofErr w:type="spellEnd"/>
+      <w:r>
+        <w:rPr>
+          <w:rFonts w:ascii="Arial" w:eastAsia="Times New Roman" w:hAnsi="Arial" w:cs="Arial"/>
+          <w:color w:val="000000"/>
+          <w:szCs w:val="24"/>
+        </w:rPr>
+        <w:t>).</w:t>
       </w:r>
     </w:p>
     <w:p>
@@ -1028,7 +1312,97 @@
           <w:color w:val="000000"/>
           <w:szCs w:val="24"/>
         </w:rPr>
-        <w:t>Flash ‘trial1A.jpg’ for (1000 ms), flash blank for (100 ms), flash ‘trial1B.jpg’ for (1000 ms), flash blank for (100 ms), repeat indefinitely.</w:t>
+        <w:t xml:space="preserve">Flash ‘trial1A.jpg’ for (1000 </w:t>
+      </w:r>
+      <w:proofErr w:type="spellStart"/>
+      <w:r>
+        <w:rPr>
+          <w:rFonts w:ascii="Arial" w:eastAsia="Times New Roman" w:hAnsi="Arial" w:cs="Arial"/>
+          <w:color w:val="000000"/>
+          <w:szCs w:val="24"/>
+        </w:rPr>
+        <w:t>ms</w:t>
+      </w:r>
+      <w:proofErr w:type="spellEnd"/>
+      <w:r>
+        <w:rPr>
+          <w:rFonts w:ascii="Arial" w:eastAsia="Times New Roman" w:hAnsi="Arial" w:cs="Arial"/>
+          <w:color w:val="000000"/>
+          <w:szCs w:val="24"/>
+        </w:rPr>
+        <w:t xml:space="preserve">), flash blank for (100 </w:t>
+      </w:r>
+      <w:proofErr w:type="spellStart"/>
+      <w:r>
+        <w:rPr>
+          <w:rFonts w:ascii="Arial" w:eastAsia="Times New Roman" w:hAnsi="Arial" w:cs="Arial"/>
+          <w:color w:val="000000"/>
+          <w:szCs w:val="24"/>
+        </w:rPr>
+        <w:t>ms</w:t>
+      </w:r>
+      <w:proofErr w:type="spellEnd"/>
+      <w:r>
+        <w:rPr>
+          <w:rFonts w:ascii="Arial" w:eastAsia="Times New Roman" w:hAnsi="Arial" w:cs="Arial"/>
+          <w:color w:val="000000"/>
+          <w:szCs w:val="24"/>
+        </w:rPr>
+        <w:t xml:space="preserve">), flash ‘trial1B.jpg’ for (1000 </w:t>
+      </w:r>
+      <w:proofErr w:type="spellStart"/>
+      <w:r>
+        <w:rPr>
+          <w:rFonts w:ascii="Arial" w:eastAsia="Times New Roman" w:hAnsi="Arial" w:cs="Arial"/>
+          <w:color w:val="000000"/>
+          <w:szCs w:val="24"/>
+        </w:rPr>
+        <w:t>ms</w:t>
+      </w:r>
+      <w:proofErr w:type="spellEnd"/>
+      <w:r>
+        <w:rPr>
+          <w:rFonts w:ascii="Arial" w:eastAsia="Times New Roman" w:hAnsi="Arial" w:cs="Arial"/>
+          <w:color w:val="000000"/>
+          <w:szCs w:val="24"/>
+        </w:rPr>
+        <w:t xml:space="preserve">), flash blank for (100 </w:t>
+      </w:r>
+      <w:proofErr w:type="spellStart"/>
+      <w:r>
+        <w:rPr>
+          <w:rFonts w:ascii="Arial" w:eastAsia="Times New Roman" w:hAnsi="Arial" w:cs="Arial"/>
+          <w:color w:val="000000"/>
+          <w:szCs w:val="24"/>
+        </w:rPr>
+        <w:t>ms</w:t>
+      </w:r>
+      <w:proofErr w:type="spellEnd"/>
+      <w:r>
+        <w:rPr>
+          <w:rFonts w:ascii="Arial" w:eastAsia="Times New Roman" w:hAnsi="Arial" w:cs="Arial"/>
+          <w:color w:val="000000"/>
+          <w:szCs w:val="24"/>
+        </w:rPr>
+        <w:t xml:space="preserve">), </w:t>
+      </w:r>
+      <w:proofErr w:type="gramStart"/>
+      <w:r>
+        <w:rPr>
+          <w:rFonts w:ascii="Arial" w:eastAsia="Times New Roman" w:hAnsi="Arial" w:cs="Arial"/>
+          <w:color w:val="000000"/>
+          <w:szCs w:val="24"/>
+        </w:rPr>
+        <w:t>repeat</w:t>
+      </w:r>
+      <w:proofErr w:type="gramEnd"/>
+      <w:r>
+        <w:rPr>
+          <w:rFonts w:ascii="Arial" w:eastAsia="Times New Roman" w:hAnsi="Arial" w:cs="Arial"/>
+          <w:color w:val="000000"/>
+          <w:szCs w:val="24"/>
+        </w:rPr>
+        <w:t xml:space="preserve"> indefinitely.</w:t>
       </w:r>
     </w:p>
     <w:p>
@@ -1214,7 +1588,97 @@
           <w:color w:val="000000"/>
           <w:szCs w:val="24"/>
         </w:rPr>
-        <w:t>Flash ‘trial2A.jpg’ for (560 ms), flash blank for (100 ms), flash ‘trial2B.jpg’ for (560 ms), flash blank for (100 ms), repeat indefinitely.</w:t>
+        <w:t xml:space="preserve">Flash ‘trial2A.jpg’ for (560 </w:t>
+      </w:r>
+      <w:proofErr w:type="spellStart"/>
+      <w:r>
+        <w:rPr>
+          <w:rFonts w:ascii="Arial" w:eastAsia="Times New Roman" w:hAnsi="Arial" w:cs="Arial"/>
+          <w:color w:val="000000"/>
+          <w:szCs w:val="24"/>
+        </w:rPr>
+        <w:t>ms</w:t>
+      </w:r>
+      <w:proofErr w:type="spellEnd"/>
+      <w:r>
+        <w:rPr>
+          <w:rFonts w:ascii="Arial" w:eastAsia="Times New Roman" w:hAnsi="Arial" w:cs="Arial"/>
+          <w:color w:val="000000"/>
+          <w:szCs w:val="24"/>
+        </w:rPr>
+        <w:t xml:space="preserve">), flash blank for (100 </w:t>
+      </w:r>
+      <w:proofErr w:type="spellStart"/>
+      <w:r>
+        <w:rPr>
+          <w:rFonts w:ascii="Arial" w:eastAsia="Times New Roman" w:hAnsi="Arial" w:cs="Arial"/>
+          <w:color w:val="000000"/>
+          <w:szCs w:val="24"/>
+        </w:rPr>
+        <w:t>ms</w:t>
+      </w:r>
+      <w:proofErr w:type="spellEnd"/>
+      <w:r>
+        <w:rPr>
+          <w:rFonts w:ascii="Arial" w:eastAsia="Times New Roman" w:hAnsi="Arial" w:cs="Arial"/>
+          <w:color w:val="000000"/>
+          <w:szCs w:val="24"/>
+        </w:rPr>
+        <w:t xml:space="preserve">), flash ‘trial2B.jpg’ for (560 </w:t>
+      </w:r>
+      <w:proofErr w:type="spellStart"/>
+      <w:r>
+        <w:rPr>
+          <w:rFonts w:ascii="Arial" w:eastAsia="Times New Roman" w:hAnsi="Arial" w:cs="Arial"/>
+          <w:color w:val="000000"/>
+          <w:szCs w:val="24"/>
+        </w:rPr>
+        <w:t>ms</w:t>
+      </w:r>
+      <w:proofErr w:type="spellEnd"/>
+      <w:r>
+        <w:rPr>
+          <w:rFonts w:ascii="Arial" w:eastAsia="Times New Roman" w:hAnsi="Arial" w:cs="Arial"/>
+          <w:color w:val="000000"/>
+          <w:szCs w:val="24"/>
+        </w:rPr>
+        <w:t xml:space="preserve">), flash blank for (100 </w:t>
+      </w:r>
+      <w:proofErr w:type="spellStart"/>
+      <w:r>
+        <w:rPr>
+          <w:rFonts w:ascii="Arial" w:eastAsia="Times New Roman" w:hAnsi="Arial" w:cs="Arial"/>
+          <w:color w:val="000000"/>
+          <w:szCs w:val="24"/>
+        </w:rPr>
+        <w:t>ms</w:t>
+      </w:r>
+      <w:proofErr w:type="spellEnd"/>
+      <w:r>
+        <w:rPr>
+          <w:rFonts w:ascii="Arial" w:eastAsia="Times New Roman" w:hAnsi="Arial" w:cs="Arial"/>
+          <w:color w:val="000000"/>
+          <w:szCs w:val="24"/>
+        </w:rPr>
+        <w:t xml:space="preserve">), </w:t>
+      </w:r>
+      <w:proofErr w:type="gramStart"/>
+      <w:r>
+        <w:rPr>
+          <w:rFonts w:ascii="Arial" w:eastAsia="Times New Roman" w:hAnsi="Arial" w:cs="Arial"/>
+          <w:color w:val="000000"/>
+          <w:szCs w:val="24"/>
+        </w:rPr>
+        <w:t>repeat</w:t>
+      </w:r>
+      <w:proofErr w:type="gramEnd"/>
+      <w:r>
+        <w:rPr>
+          <w:rFonts w:ascii="Arial" w:eastAsia="Times New Roman" w:hAnsi="Arial" w:cs="Arial"/>
+          <w:color w:val="000000"/>
+          <w:szCs w:val="24"/>
+        </w:rPr>
+        <w:t xml:space="preserve"> indefinitely.</w:t>
       </w:r>
     </w:p>
     <w:p>
@@ -1503,7 +1967,97 @@
           <w:szCs w:val="24"/>
         </w:rPr>
         <w:lastRenderedPageBreak/>
-        <w:t>Flash ‘*A.jpg’ for (560 ms), flash blank for (100 ms), ‘*B.jpg’ for (560 ms), flash blank for (100 ms), repeat</w:t>
+        <w:t xml:space="preserve">Flash ‘*A.jpg’ for (560 </w:t>
+      </w:r>
+      <w:proofErr w:type="spellStart"/>
+      <w:r>
+        <w:rPr>
+          <w:rFonts w:ascii="Arial" w:eastAsia="Times New Roman" w:hAnsi="Arial" w:cs="Arial"/>
+          <w:color w:val="000000"/>
+          <w:szCs w:val="24"/>
+        </w:rPr>
+        <w:t>ms</w:t>
+      </w:r>
+      <w:proofErr w:type="spellEnd"/>
+      <w:r>
+        <w:rPr>
+          <w:rFonts w:ascii="Arial" w:eastAsia="Times New Roman" w:hAnsi="Arial" w:cs="Arial"/>
+          <w:color w:val="000000"/>
+          <w:szCs w:val="24"/>
+        </w:rPr>
+        <w:t xml:space="preserve">), flash blank for (100 </w:t>
+      </w:r>
+      <w:proofErr w:type="spellStart"/>
+      <w:r>
+        <w:rPr>
+          <w:rFonts w:ascii="Arial" w:eastAsia="Times New Roman" w:hAnsi="Arial" w:cs="Arial"/>
+          <w:color w:val="000000"/>
+          <w:szCs w:val="24"/>
+        </w:rPr>
+        <w:t>ms</w:t>
+      </w:r>
+      <w:proofErr w:type="spellEnd"/>
+      <w:r>
+        <w:rPr>
+          <w:rFonts w:ascii="Arial" w:eastAsia="Times New Roman" w:hAnsi="Arial" w:cs="Arial"/>
+          <w:color w:val="000000"/>
+          <w:szCs w:val="24"/>
+        </w:rPr>
+        <w:t xml:space="preserve">), ‘*B.jpg’ for (560 </w:t>
+      </w:r>
+      <w:proofErr w:type="spellStart"/>
+      <w:r>
+        <w:rPr>
+          <w:rFonts w:ascii="Arial" w:eastAsia="Times New Roman" w:hAnsi="Arial" w:cs="Arial"/>
+          <w:color w:val="000000"/>
+          <w:szCs w:val="24"/>
+        </w:rPr>
+        <w:t>ms</w:t>
+      </w:r>
+      <w:proofErr w:type="spellEnd"/>
+      <w:r>
+        <w:rPr>
+          <w:rFonts w:ascii="Arial" w:eastAsia="Times New Roman" w:hAnsi="Arial" w:cs="Arial"/>
+          <w:color w:val="000000"/>
+          <w:szCs w:val="24"/>
+        </w:rPr>
+        <w:t xml:space="preserve">), flash blank for (100 </w:t>
+      </w:r>
+      <w:proofErr w:type="spellStart"/>
+      <w:r>
+        <w:rPr>
+          <w:rFonts w:ascii="Arial" w:eastAsia="Times New Roman" w:hAnsi="Arial" w:cs="Arial"/>
+          <w:color w:val="000000"/>
+          <w:szCs w:val="24"/>
+        </w:rPr>
+        <w:t>ms</w:t>
+      </w:r>
+      <w:proofErr w:type="spellEnd"/>
+      <w:r>
+        <w:rPr>
+          <w:rFonts w:ascii="Arial" w:eastAsia="Times New Roman" w:hAnsi="Arial" w:cs="Arial"/>
+          <w:color w:val="000000"/>
+          <w:szCs w:val="24"/>
+        </w:rPr>
+        <w:t>)</w:t>
+      </w:r>
+      <w:proofErr w:type="gramStart"/>
+      <w:r>
+        <w:rPr>
+          <w:rFonts w:ascii="Arial" w:eastAsia="Times New Roman" w:hAnsi="Arial" w:cs="Arial"/>
+          <w:color w:val="000000"/>
+          <w:szCs w:val="24"/>
+        </w:rPr>
+        <w:t>,</w:t>
+      </w:r>
+      <w:proofErr w:type="gramEnd"/>
+      <w:r>
+        <w:rPr>
+          <w:rFonts w:ascii="Arial" w:eastAsia="Times New Roman" w:hAnsi="Arial" w:cs="Arial"/>
+          <w:color w:val="000000"/>
+          <w:szCs w:val="24"/>
+        </w:rPr>
+        <w:t xml:space="preserve"> repeat</w:t>
       </w:r>
       <w:r>
         <w:rPr>
@@ -1549,7 +2103,25 @@
           <w:color w:val="000000"/>
           <w:szCs w:val="24"/>
         </w:rPr>
-        <w:t>* denotes a random integer between 1 and 20 generated using a random number generator. No repeats are allowed.</w:t>
+        <w:t xml:space="preserve">* </w:t>
+      </w:r>
+      <w:proofErr w:type="gramStart"/>
+      <w:r>
+        <w:rPr>
+          <w:rFonts w:ascii="Arial" w:eastAsia="Times New Roman" w:hAnsi="Arial" w:cs="Arial"/>
+          <w:color w:val="000000"/>
+          <w:szCs w:val="24"/>
+        </w:rPr>
+        <w:t>denotes</w:t>
+      </w:r>
+      <w:proofErr w:type="gramEnd"/>
+      <w:r>
+        <w:rPr>
+          <w:rFonts w:ascii="Arial" w:eastAsia="Times New Roman" w:hAnsi="Arial" w:cs="Arial"/>
+          <w:color w:val="000000"/>
+          <w:szCs w:val="24"/>
+        </w:rPr>
+        <w:t xml:space="preserve"> a random integer between 1 and 20 generated using a random number generator. No repeats are allowed.</w:t>
       </w:r>
     </w:p>
     <w:p>
@@ -1691,8 +2263,28 @@
           <w:color w:val="000000"/>
           <w:szCs w:val="24"/>
         </w:rPr>
-        <w:t>Record data to C:\PSYC193\Group Project\Results\(subject ID).csv</w:t>
-      </w:r>
+        <w:t>Record data to C:\PSYC193\Group Project\Results\(subject ID)</w:t>
+      </w:r>
+      <w:proofErr w:type="gramStart"/>
+      <w:r>
+        <w:rPr>
+          <w:rFonts w:ascii="Arial" w:eastAsia="Times New Roman" w:hAnsi="Arial" w:cs="Arial"/>
+          <w:color w:val="000000"/>
+          <w:szCs w:val="24"/>
+        </w:rPr>
+        <w:t>.</w:t>
+      </w:r>
+      <w:proofErr w:type="spellStart"/>
+      <w:r>
+        <w:rPr>
+          <w:rFonts w:ascii="Arial" w:eastAsia="Times New Roman" w:hAnsi="Arial" w:cs="Arial"/>
+          <w:color w:val="000000"/>
+          <w:szCs w:val="24"/>
+        </w:rPr>
+        <w:t>csv</w:t>
+      </w:r>
+      <w:proofErr w:type="spellEnd"/>
+      <w:proofErr w:type="gramEnd"/>
     </w:p>
     <w:p>
       <w:pPr>
@@ -1855,7 +2447,25 @@
           <w:color w:val="000000"/>
           <w:szCs w:val="24"/>
         </w:rPr>
-        <w:t>This process repeats until all 20 sets of stimuli has been shown.</w:t>
+        <w:t xml:space="preserve">This process repeats until all 20 sets of stimuli </w:t>
+      </w:r>
+      <w:proofErr w:type="gramStart"/>
+      <w:r>
+        <w:rPr>
+          <w:rFonts w:ascii="Arial" w:eastAsia="Times New Roman" w:hAnsi="Arial" w:cs="Arial"/>
+          <w:color w:val="000000"/>
+          <w:szCs w:val="24"/>
+        </w:rPr>
+        <w:t>has</w:t>
+      </w:r>
+      <w:proofErr w:type="gramEnd"/>
+      <w:r>
+        <w:rPr>
+          <w:rFonts w:ascii="Arial" w:eastAsia="Times New Roman" w:hAnsi="Arial" w:cs="Arial"/>
+          <w:color w:val="000000"/>
+          <w:szCs w:val="24"/>
+        </w:rPr>
+        <w:t xml:space="preserve"> been shown.</w:t>
       </w:r>
     </w:p>
     <w:p>
@@ -1877,7 +2487,25 @@
           <w:color w:val="000000"/>
           <w:szCs w:val="24"/>
         </w:rPr>
-        <w:t>After first 10 sets of stimuli has been shown, print: “You have reached the halfway mark of the experiment. You can choose to take a break or you can proceed through the rest of the experiment by pressing the spacebar.”</w:t>
+        <w:t xml:space="preserve">After first 10 sets of stimuli </w:t>
+      </w:r>
+      <w:proofErr w:type="gramStart"/>
+      <w:r>
+        <w:rPr>
+          <w:rFonts w:ascii="Arial" w:eastAsia="Times New Roman" w:hAnsi="Arial" w:cs="Arial"/>
+          <w:color w:val="000000"/>
+          <w:szCs w:val="24"/>
+        </w:rPr>
+        <w:t>has</w:t>
+      </w:r>
+      <w:proofErr w:type="gramEnd"/>
+      <w:r>
+        <w:rPr>
+          <w:rFonts w:ascii="Arial" w:eastAsia="Times New Roman" w:hAnsi="Arial" w:cs="Arial"/>
+          <w:color w:val="000000"/>
+          <w:szCs w:val="24"/>
+        </w:rPr>
+        <w:t xml:space="preserve"> been shown, print: “You have reached the halfway mark of the experiment. You can choose to take a break or you can proceed through the rest of the experiment by pressing the spacebar.”</w:t>
       </w:r>
     </w:p>
     <w:p>
@@ -1938,7 +2566,25 @@
           <w:color w:val="000000"/>
           <w:szCs w:val="24"/>
         </w:rPr>
-        <w:t>Print: “Thank you for your participation! The purpose of this experiment was to determine whether people are more attentive to certain types of change. Please contact the experimenter.”</w:t>
+        <w:t>Print: “</w:t>
+      </w:r>
+      <w:bookmarkStart w:id="6" w:name="_GoBack"/>
+      <w:r>
+        <w:rPr>
+          <w:rFonts w:ascii="Arial" w:eastAsia="Times New Roman" w:hAnsi="Arial" w:cs="Arial"/>
+          <w:color w:val="000000"/>
+          <w:szCs w:val="24"/>
+        </w:rPr>
+        <w:t>Thank you for your participation! The purpose of this experiment was to determine whether people are more attentive to certain types of change. Please contact the experimenter.</w:t>
+      </w:r>
+      <w:bookmarkEnd w:id="6"/>
+      <w:r>
+        <w:rPr>
+          <w:rFonts w:ascii="Arial" w:eastAsia="Times New Roman" w:hAnsi="Arial" w:cs="Arial"/>
+          <w:color w:val="000000"/>
+          <w:szCs w:val="24"/>
+        </w:rPr>
+        <w:t>”</w:t>
       </w:r>
     </w:p>
     <w:p>
@@ -1973,6 +2619,43 @@
     </w:sectPr>
   </w:body>
 </w:document>
+</file>
+
+<file path=word/comments.xml><?xml version="1.0" encoding="utf-8"?>
+<w:comments xmlns:wpc="http://schemas.microsoft.com/office/word/2010/wordprocessingCanvas" xmlns:mo="http://schemas.microsoft.com/office/mac/office/2008/main" xmlns:mc="http://schemas.openxmlformats.org/markup-compatibility/2006" xmlns:mv="urn:schemas-microsoft-com:mac:vml" xmlns:o="urn:schemas-microsoft-com:office:office" xmlns:r="http://schemas.openxmlformats.org/officeDocument/2006/relationships" xmlns:m="http://schemas.openxmlformats.org/officeDocument/2006/math" xmlns:v="urn:schemas-microsoft-com:vml" xmlns:wp14="http://schemas.microsoft.com/office/word/2010/wordprocessingDrawing" xmlns:wp="http://schemas.openxmlformats.org/drawingml/2006/wordprocessingDrawing" xmlns:w10="urn:schemas-microsoft-com:office:word" xmlns:w="http://schemas.openxmlformats.org/wordprocessingml/2006/main" xmlns:w14="http://schemas.microsoft.com/office/word/2010/wordml" xmlns:wpg="http://schemas.microsoft.com/office/word/2010/wordprocessingGroup" xmlns:wpi="http://schemas.microsoft.com/office/word/2010/wordprocessingInk" xmlns:wne="http://schemas.microsoft.com/office/word/2006/wordml" xmlns:wps="http://schemas.microsoft.com/office/word/2010/wordprocessingShape" mc:Ignorable="w14 wp14">
+  <w:comment w:id="2" w:author="Ed Vul" w:date="2015-02-01T22:33:00Z" w:initials="EV">
+    <w:p>
+      <w:pPr>
+        <w:pStyle w:val="CommentText"/>
+      </w:pPr>
+      <w:r>
+        <w:rPr>
+          <w:rStyle w:val="CommentReference"/>
+        </w:rPr>
+        <w:annotationRef/>
+      </w:r>
+      <w:r>
+        <w:t>Meh.</w:t>
+      </w:r>
+    </w:p>
+  </w:comment>
+  <w:comment w:id="5" w:author="Ed Vul" w:date="2015-02-01T22:41:00Z" w:initials="EV">
+    <w:p>
+      <w:pPr>
+        <w:pStyle w:val="CommentText"/>
+      </w:pPr>
+      <w:r>
+        <w:rPr>
+          <w:rStyle w:val="CommentReference"/>
+        </w:rPr>
+        <w:annotationRef/>
+      </w:r>
+      <w:r>
+        <w:t>Changed to command line entry for simplicity</w:t>
+      </w:r>
+    </w:p>
+  </w:comment>
+</w:comments>
 </file>
 
 <file path=word/numbering.xml><?xml version="1.0" encoding="utf-8"?>
@@ -4429,7 +5112,6 @@
   <w:style w:type="character" w:default="1" w:styleId="DefaultParagraphFont">
     <w:name w:val="Default Paragraph Font"/>
     <w:uiPriority w:val="1"/>
-    <w:semiHidden/>
     <w:unhideWhenUsed/>
   </w:style>
   <w:style w:type="table" w:default="1" w:styleId="TableNormal">
@@ -4504,6 +5186,71 @@
       <w:rFonts w:ascii="Lucida Grande" w:hAnsi="Lucida Grande" w:cs="Lucida Grande"/>
       <w:sz w:val="18"/>
       <w:szCs w:val="18"/>
+    </w:rPr>
+  </w:style>
+  <w:style w:type="character" w:styleId="CommentReference">
+    <w:name w:val="annotation reference"/>
+    <w:basedOn w:val="DefaultParagraphFont"/>
+    <w:uiPriority w:val="99"/>
+    <w:semiHidden/>
+    <w:unhideWhenUsed/>
+    <w:rsid w:val="004C243F"/>
+    <w:rPr>
+      <w:sz w:val="18"/>
+      <w:szCs w:val="18"/>
+    </w:rPr>
+  </w:style>
+  <w:style w:type="paragraph" w:styleId="CommentText">
+    <w:name w:val="annotation text"/>
+    <w:basedOn w:val="Normal"/>
+    <w:link w:val="CommentTextChar"/>
+    <w:uiPriority w:val="99"/>
+    <w:semiHidden/>
+    <w:unhideWhenUsed/>
+    <w:rsid w:val="004C243F"/>
+    <w:rPr>
+      <w:szCs w:val="24"/>
+    </w:rPr>
+  </w:style>
+  <w:style w:type="character" w:customStyle="1" w:styleId="CommentTextChar">
+    <w:name w:val="Comment Text Char"/>
+    <w:basedOn w:val="DefaultParagraphFont"/>
+    <w:link w:val="CommentText"/>
+    <w:uiPriority w:val="99"/>
+    <w:semiHidden/>
+    <w:rsid w:val="004C243F"/>
+    <w:rPr>
+      <w:szCs w:val="24"/>
+    </w:rPr>
+  </w:style>
+  <w:style w:type="paragraph" w:styleId="CommentSubject">
+    <w:name w:val="annotation subject"/>
+    <w:basedOn w:val="CommentText"/>
+    <w:next w:val="CommentText"/>
+    <w:link w:val="CommentSubjectChar"/>
+    <w:uiPriority w:val="99"/>
+    <w:semiHidden/>
+    <w:unhideWhenUsed/>
+    <w:rsid w:val="004C243F"/>
+    <w:rPr>
+      <w:b/>
+      <w:bCs/>
+      <w:sz w:val="20"/>
+      <w:szCs w:val="20"/>
+    </w:rPr>
+  </w:style>
+  <w:style w:type="character" w:customStyle="1" w:styleId="CommentSubjectChar">
+    <w:name w:val="Comment Subject Char"/>
+    <w:basedOn w:val="CommentTextChar"/>
+    <w:link w:val="CommentSubject"/>
+    <w:uiPriority w:val="99"/>
+    <w:semiHidden/>
+    <w:rsid w:val="004C243F"/>
+    <w:rPr>
+      <w:b/>
+      <w:bCs/>
+      <w:sz w:val="20"/>
+      <w:szCs w:val="20"/>
     </w:rPr>
   </w:style>
 </w:styles>
@@ -4677,7 +5424,6 @@
   <w:style w:type="character" w:default="1" w:styleId="DefaultParagraphFont">
     <w:name w:val="Default Paragraph Font"/>
     <w:uiPriority w:val="1"/>
-    <w:semiHidden/>
     <w:unhideWhenUsed/>
   </w:style>
   <w:style w:type="table" w:default="1" w:styleId="TableNormal">
@@ -4752,6 +5498,71 @@
       <w:rFonts w:ascii="Lucida Grande" w:hAnsi="Lucida Grande" w:cs="Lucida Grande"/>
       <w:sz w:val="18"/>
       <w:szCs w:val="18"/>
+    </w:rPr>
+  </w:style>
+  <w:style w:type="character" w:styleId="CommentReference">
+    <w:name w:val="annotation reference"/>
+    <w:basedOn w:val="DefaultParagraphFont"/>
+    <w:uiPriority w:val="99"/>
+    <w:semiHidden/>
+    <w:unhideWhenUsed/>
+    <w:rsid w:val="004C243F"/>
+    <w:rPr>
+      <w:sz w:val="18"/>
+      <w:szCs w:val="18"/>
+    </w:rPr>
+  </w:style>
+  <w:style w:type="paragraph" w:styleId="CommentText">
+    <w:name w:val="annotation text"/>
+    <w:basedOn w:val="Normal"/>
+    <w:link w:val="CommentTextChar"/>
+    <w:uiPriority w:val="99"/>
+    <w:semiHidden/>
+    <w:unhideWhenUsed/>
+    <w:rsid w:val="004C243F"/>
+    <w:rPr>
+      <w:szCs w:val="24"/>
+    </w:rPr>
+  </w:style>
+  <w:style w:type="character" w:customStyle="1" w:styleId="CommentTextChar">
+    <w:name w:val="Comment Text Char"/>
+    <w:basedOn w:val="DefaultParagraphFont"/>
+    <w:link w:val="CommentText"/>
+    <w:uiPriority w:val="99"/>
+    <w:semiHidden/>
+    <w:rsid w:val="004C243F"/>
+    <w:rPr>
+      <w:szCs w:val="24"/>
+    </w:rPr>
+  </w:style>
+  <w:style w:type="paragraph" w:styleId="CommentSubject">
+    <w:name w:val="annotation subject"/>
+    <w:basedOn w:val="CommentText"/>
+    <w:next w:val="CommentText"/>
+    <w:link w:val="CommentSubjectChar"/>
+    <w:uiPriority w:val="99"/>
+    <w:semiHidden/>
+    <w:unhideWhenUsed/>
+    <w:rsid w:val="004C243F"/>
+    <w:rPr>
+      <w:b/>
+      <w:bCs/>
+      <w:sz w:val="20"/>
+      <w:szCs w:val="20"/>
+    </w:rPr>
+  </w:style>
+  <w:style w:type="character" w:customStyle="1" w:styleId="CommentSubjectChar">
+    <w:name w:val="Comment Subject Char"/>
+    <w:basedOn w:val="CommentTextChar"/>
+    <w:link w:val="CommentSubject"/>
+    <w:uiPriority w:val="99"/>
+    <w:semiHidden/>
+    <w:rsid w:val="004C243F"/>
+    <w:rPr>
+      <w:b/>
+      <w:bCs/>
+      <w:sz w:val="20"/>
+      <w:szCs w:val="20"/>
     </w:rPr>
   </w:style>
 </w:styles>
@@ -5012,7 +5823,7 @@
   <a:extraClrSchemeLst/>
   <a:extLst>
     <a:ext uri="{05A4C25C-085E-4340-85A3-A5531E510DB2}">
-      <thm15:themeFamily xmlns:thm15="http://schemas.microsoft.com/office/thememl/2012/main" xmlns="" name="Office Theme" id="{62F939B6-93AF-4DB8-9C6B-D6C7DFDC589F}" vid="{4A3C46E8-61CC-4603-A589-7422A47A8E4A}"/>
+      <thm15:themeFamily xmlns="" xmlns:thm15="http://schemas.microsoft.com/office/thememl/2012/main" name="Office Theme" id="{62F939B6-93AF-4DB8-9C6B-D6C7DFDC589F}" vid="{4A3C46E8-61CC-4603-A589-7422A47A8E4A}"/>
     </a:ext>
   </a:extLst>
 </a:theme>

</xml_diff>